<commit_message>
changes on chapter 2
.
</commit_message>
<xml_diff>
--- a/documentation/2.Project Management Plan  (2.1 , 2.2).docx
+++ b/documentation/2.Project Management Plan  (2.1 , 2.2).docx
@@ -1103,7 +1103,25 @@
           <w:u w:val="single"/>
           <w:lang w:val="en-US"/>
         </w:rPr>
-        <w:t>Test Plan(Martin, Giorgos, Aggelos, Nikolas):</w:t>
+        <w:t>Test Plan(Martin, Giorg</w:t>
+      </w:r>
+      <w:r>
+        <w:rPr>
+          <w:sz w:val="24"/>
+          <w:szCs w:val="24"/>
+          <w:u w:val="single"/>
+          <w:lang w:val="en-US"/>
+        </w:rPr>
+        <w:t>os</w:t>
+      </w:r>
+      <w:r>
+        <w:rPr>
+          <w:sz w:val="24"/>
+          <w:szCs w:val="24"/>
+          <w:u w:val="single"/>
+          <w:lang w:val="en-US"/>
+        </w:rPr>
+        <w:t>):</w:t>
       </w:r>
     </w:p>
     <w:p>
@@ -1239,7 +1257,25 @@
           <w:u w:val="single"/>
           <w:lang w:val="en-US"/>
         </w:rPr>
-        <w:t>Documentation(Giorgos, Nikolas , Aggelos):</w:t>
+        <w:t>Documentation(Giorgos, Nikolas , Aggelos</w:t>
+      </w:r>
+      <w:r>
+        <w:rPr>
+          <w:sz w:val="24"/>
+          <w:szCs w:val="24"/>
+          <w:u w:val="single"/>
+          <w:lang w:val="en-US"/>
+        </w:rPr>
+        <w:t>, Martin</w:t>
+      </w:r>
+      <w:r>
+        <w:rPr>
+          <w:sz w:val="24"/>
+          <w:szCs w:val="24"/>
+          <w:u w:val="single"/>
+          <w:lang w:val="en-US"/>
+        </w:rPr>
+        <w:t>):</w:t>
       </w:r>
     </w:p>
     <w:p>
@@ -3037,6 +3073,7 @@
       </w:pPr>
       <w:r>
         <w:rPr>
+          <w:noProof/>
           <w:sz w:val="32"/>
           <w:szCs w:val="32"/>
         </w:rPr>

</xml_diff>